<commit_message>
Deployment and Service description
Deployment and Service description
</commit_message>
<xml_diff>
--- a/Server Side Documentation/BookInventoryServiceDoc.docx
+++ b/Server Side Documentation/BookInventoryServiceDoc.docx
@@ -99,6 +99,8 @@
         </w:rPr>
         <w:t>:</w:t>
       </w:r>
+      <w:bookmarkStart w:id="0" w:name="_GoBack"/>
+      <w:bookmarkEnd w:id="0"/>
     </w:p>
     <w:p>
       <w:pPr>
@@ -278,23 +280,13 @@
         </w:rPr>
         <w:t xml:space="preserve"> </w:t>
       </w:r>
-      <w:proofErr w:type="gramStart"/>
-      <w:r>
-        <w:rPr>
-          <w:rFonts w:ascii="Arial" w:hAnsi="Arial" w:cs="Arial"/>
-          <w:sz w:val="20"/>
-          <w:szCs w:val="20"/>
-        </w:rPr>
-        <w:t>book</w:t>
-      </w:r>
-      <w:proofErr w:type="gramEnd"/>
-      <w:r>
-        <w:rPr>
-          <w:rFonts w:ascii="Arial" w:hAnsi="Arial" w:cs="Arial"/>
-          <w:sz w:val="20"/>
-          <w:szCs w:val="20"/>
-        </w:rPr>
-        <w:t xml:space="preserve"> added successfully!</w:t>
+      <w:r>
+        <w:rPr>
+          <w:rFonts w:ascii="Arial" w:hAnsi="Arial" w:cs="Arial"/>
+          <w:sz w:val="20"/>
+          <w:szCs w:val="20"/>
+        </w:rPr>
+        <w:t>book added successfully!</w:t>
       </w:r>
     </w:p>
     <w:p>
@@ -523,25 +515,7 @@
           <w:sz w:val="20"/>
           <w:szCs w:val="20"/>
         </w:rPr>
-        <w:t>{"title":"maths","barcode":"math01","author":"wiley","noOfPages":600,"read"</w:t>
-      </w:r>
-      <w:proofErr w:type="gramStart"/>
-      <w:r>
-        <w:rPr>
-          <w:rFonts w:ascii="Arial" w:hAnsi="Arial" w:cs="Arial"/>
-          <w:sz w:val="20"/>
-          <w:szCs w:val="20"/>
-        </w:rPr>
-        <w:t>:false</w:t>
-      </w:r>
-      <w:proofErr w:type="gramEnd"/>
-      <w:r>
-        <w:rPr>
-          <w:rFonts w:ascii="Arial" w:hAnsi="Arial" w:cs="Arial"/>
-          <w:sz w:val="20"/>
-          <w:szCs w:val="20"/>
-        </w:rPr>
-        <w:t>}</w:t>
+        <w:t>{"title":"maths","barcode":"math01","author":"wiley","noOfPages":600,"read":false}</w:t>
       </w:r>
     </w:p>
     <w:p>
@@ -579,16 +553,7 @@
           <w:sz w:val="24"/>
           <w:szCs w:val="24"/>
         </w:rPr>
-        <w:t>Get Book based on barcode</w:t>
-      </w:r>
-      <w:r>
-        <w:rPr>
-          <w:rFonts w:ascii="Arial" w:hAnsi="Arial" w:cs="Arial"/>
-          <w:b/>
-          <w:sz w:val="24"/>
-          <w:szCs w:val="24"/>
-        </w:rPr>
-        <w:t xml:space="preserve"> (XML response)</w:t>
+        <w:t>Get Book based on barcode (XML response)</w:t>
       </w:r>
       <w:r>
         <w:rPr>
@@ -809,23 +774,13 @@
           <w:szCs w:val="20"/>
         </w:rPr>
       </w:pPr>
-      <w:proofErr w:type="gramStart"/>
-      <w:r>
-        <w:rPr>
-          <w:rFonts w:ascii="Arial" w:hAnsi="Arial" w:cs="Arial"/>
-          <w:sz w:val="20"/>
-          <w:szCs w:val="20"/>
-        </w:rPr>
-        <w:t>&lt;?xml</w:t>
-      </w:r>
-      <w:proofErr w:type="gramEnd"/>
-      <w:r>
-        <w:rPr>
-          <w:rFonts w:ascii="Arial" w:hAnsi="Arial" w:cs="Arial"/>
-          <w:sz w:val="20"/>
-          <w:szCs w:val="20"/>
-        </w:rPr>
-        <w:t xml:space="preserve"> version="1.0" encoding="UTF-8" standalone="yes"?&gt;</w:t>
+      <w:r>
+        <w:rPr>
+          <w:rFonts w:ascii="Arial" w:hAnsi="Arial" w:cs="Arial"/>
+          <w:sz w:val="20"/>
+          <w:szCs w:val="20"/>
+        </w:rPr>
+        <w:t>&lt;?xml version="1.0" encoding="UTF-8" standalone="yes"?&gt;</w:t>
       </w:r>
       <w:r>
         <w:rPr>
@@ -843,25 +798,7 @@
           <w:szCs w:val="20"/>
         </w:rPr>
         <w:br/>
-        <w:t xml:space="preserve">    &lt;title&gt;</w:t>
-      </w:r>
-      <w:proofErr w:type="spellStart"/>
-      <w:r>
-        <w:rPr>
-          <w:rFonts w:ascii="Arial" w:hAnsi="Arial" w:cs="Arial"/>
-          <w:sz w:val="20"/>
-          <w:szCs w:val="20"/>
-        </w:rPr>
-        <w:t>maths</w:t>
-      </w:r>
-      <w:proofErr w:type="spellEnd"/>
-      <w:r>
-        <w:rPr>
-          <w:rFonts w:ascii="Arial" w:hAnsi="Arial" w:cs="Arial"/>
-          <w:sz w:val="20"/>
-          <w:szCs w:val="20"/>
-        </w:rPr>
-        <w:t>&lt;/title&gt;</w:t>
+        <w:t xml:space="preserve">    &lt;title&gt;maths&lt;/title&gt;</w:t>
       </w:r>
       <w:r>
         <w:rPr>
@@ -879,25 +816,7 @@
           <w:szCs w:val="20"/>
         </w:rPr>
         <w:br/>
-        <w:t xml:space="preserve">    &lt;author&gt;</w:t>
-      </w:r>
-      <w:proofErr w:type="spellStart"/>
-      <w:r>
-        <w:rPr>
-          <w:rFonts w:ascii="Arial" w:hAnsi="Arial" w:cs="Arial"/>
-          <w:sz w:val="20"/>
-          <w:szCs w:val="20"/>
-        </w:rPr>
-        <w:t>wiley</w:t>
-      </w:r>
-      <w:proofErr w:type="spellEnd"/>
-      <w:r>
-        <w:rPr>
-          <w:rFonts w:ascii="Arial" w:hAnsi="Arial" w:cs="Arial"/>
-          <w:sz w:val="20"/>
-          <w:szCs w:val="20"/>
-        </w:rPr>
-        <w:t>&lt;/author&gt;</w:t>
+        <w:t xml:space="preserve">    &lt;author&gt;wiley&lt;/author&gt;</w:t>
       </w:r>
       <w:r>
         <w:rPr>
@@ -906,43 +825,7 @@
           <w:szCs w:val="20"/>
         </w:rPr>
         <w:br/>
-        <w:t xml:space="preserve">    &lt;</w:t>
-      </w:r>
-      <w:proofErr w:type="spellStart"/>
-      <w:r>
-        <w:rPr>
-          <w:rFonts w:ascii="Arial" w:hAnsi="Arial" w:cs="Arial"/>
-          <w:sz w:val="20"/>
-          <w:szCs w:val="20"/>
-        </w:rPr>
-        <w:t>noOfPages</w:t>
-      </w:r>
-      <w:proofErr w:type="spellEnd"/>
-      <w:r>
-        <w:rPr>
-          <w:rFonts w:ascii="Arial" w:hAnsi="Arial" w:cs="Arial"/>
-          <w:sz w:val="20"/>
-          <w:szCs w:val="20"/>
-        </w:rPr>
-        <w:t>&gt;600&lt;/</w:t>
-      </w:r>
-      <w:proofErr w:type="spellStart"/>
-      <w:r>
-        <w:rPr>
-          <w:rFonts w:ascii="Arial" w:hAnsi="Arial" w:cs="Arial"/>
-          <w:sz w:val="20"/>
-          <w:szCs w:val="20"/>
-        </w:rPr>
-        <w:t>noOfPages</w:t>
-      </w:r>
-      <w:proofErr w:type="spellEnd"/>
-      <w:r>
-        <w:rPr>
-          <w:rFonts w:ascii="Arial" w:hAnsi="Arial" w:cs="Arial"/>
-          <w:sz w:val="20"/>
-          <w:szCs w:val="20"/>
-        </w:rPr>
-        <w:t>&gt;</w:t>
+        <w:t xml:space="preserve">    &lt;noOfPages&gt;600&lt;/noOfPages&gt;</w:t>
       </w:r>
       <w:r>
         <w:rPr>
@@ -951,43 +834,7 @@
           <w:szCs w:val="20"/>
         </w:rPr>
         <w:br/>
-        <w:t xml:space="preserve">    &lt;</w:t>
-      </w:r>
-      <w:proofErr w:type="spellStart"/>
-      <w:r>
-        <w:rPr>
-          <w:rFonts w:ascii="Arial" w:hAnsi="Arial" w:cs="Arial"/>
-          <w:sz w:val="20"/>
-          <w:szCs w:val="20"/>
-        </w:rPr>
-        <w:t>isRead</w:t>
-      </w:r>
-      <w:proofErr w:type="spellEnd"/>
-      <w:r>
-        <w:rPr>
-          <w:rFonts w:ascii="Arial" w:hAnsi="Arial" w:cs="Arial"/>
-          <w:sz w:val="20"/>
-          <w:szCs w:val="20"/>
-        </w:rPr>
-        <w:t>&gt;false&lt;/</w:t>
-      </w:r>
-      <w:proofErr w:type="spellStart"/>
-      <w:r>
-        <w:rPr>
-          <w:rFonts w:ascii="Arial" w:hAnsi="Arial" w:cs="Arial"/>
-          <w:sz w:val="20"/>
-          <w:szCs w:val="20"/>
-        </w:rPr>
-        <w:t>isRead</w:t>
-      </w:r>
-      <w:proofErr w:type="spellEnd"/>
-      <w:r>
-        <w:rPr>
-          <w:rFonts w:ascii="Arial" w:hAnsi="Arial" w:cs="Arial"/>
-          <w:sz w:val="20"/>
-          <w:szCs w:val="20"/>
-        </w:rPr>
-        <w:t>&gt;</w:t>
+        <w:t xml:space="preserve">    &lt;isRead&gt;false&lt;/isRead&gt;</w:t>
       </w:r>
       <w:r>
         <w:rPr>
@@ -1294,8 +1141,6 @@
         </w:rPr>
         <w:t xml:space="preserve"> </w:t>
       </w:r>
-      <w:bookmarkStart w:id="0" w:name="_GoBack"/>
-      <w:bookmarkEnd w:id="0"/>
     </w:p>
     <w:sectPr>
       <w:pgSz w:w="12240" w:h="15840"/>
@@ -2390,7 +2235,7 @@
 </file>
 
 <file path=customXml/itemProps1.xml><?xml version="1.0" encoding="utf-8"?>
-<ds:datastoreItem xmlns:ds="http://schemas.openxmlformats.org/officeDocument/2006/customXml" ds:itemID="{DA6D4205-C2FD-4548-839F-D420FB65049A}">
+<ds:datastoreItem xmlns:ds="http://schemas.openxmlformats.org/officeDocument/2006/customXml" ds:itemID="{7FCE8EAD-8DE3-41AA-AEB0-BA21E33FF1ED}">
   <ds:schemaRefs>
     <ds:schemaRef ds:uri="http://schemas.openxmlformats.org/officeDocument/2006/bibliography"/>
   </ds:schemaRefs>

</xml_diff>